<commit_message>
Transferred FileByte to Eclipse IDE
</commit_message>
<xml_diff>
--- a/TFTP/Documentation/RFC Summary.docx
+++ b/TFTP/Documentation/RFC Summary.docx
@@ -2,6 +2,135 @@
 <file path=word/document.xml><?xml version="1.0" encoding="utf-8"?>
 <w:document xmlns:wpc="http://schemas.microsoft.com/office/word/2010/wordprocessingCanvas" xmlns:cx="http://schemas.microsoft.com/office/drawing/2014/chartex" xmlns:cx1="http://schemas.microsoft.com/office/drawing/2015/9/8/chartex" xmlns:cx2="http://schemas.microsoft.com/office/drawing/2015/10/21/chartex" xmlns:cx3="http://schemas.microsoft.com/office/drawing/2016/5/9/chartex" xmlns:cx4="http://schemas.microsoft.com/office/drawing/2016/5/10/chartex" xmlns:cx5="http://schemas.microsoft.com/office/drawing/2016/5/11/chartex" xmlns:cx6="http://schemas.microsoft.com/office/drawing/2016/5/12/chartex" xmlns:cx7="http://schemas.microsoft.com/office/drawing/2016/5/13/chartex" xmlns:cx8="http://schemas.microsoft.com/office/drawing/2016/5/14/chartex" xmlns:mc="http://schemas.openxmlformats.org/markup-compatibility/2006" xmlns:aink="http://schemas.microsoft.com/office/drawing/2016/ink" xmlns:am3d="http://schemas.microsoft.com/office/drawing/2017/model3d" xmlns:o="urn:schemas-microsoft-com:office:office" xmlns:oel="http://schemas.microsoft.com/office/2019/extlst" xmlns:r="http://schemas.openxmlformats.org/officeDocument/2006/relationships" xmlns:m="http://schemas.openxmlformats.org/officeDocument/2006/math" xmlns:v="urn:schemas-microsoft-com:vml" xmlns:wp14="http://schemas.microsoft.com/office/word/2010/wordprocessingDrawing" xmlns:wp="http://schemas.openxmlformats.org/drawingml/2006/wordprocessingDrawing" xmlns:w10="urn:schemas-microsoft-com:office:word" xmlns:w="http://schemas.openxmlformats.org/wordprocessingml/2006/main" xmlns:w14="http://schemas.microsoft.com/office/word/2010/wordml" xmlns:w15="http://schemas.microsoft.com/office/word/2012/wordml" xmlns:w16cex="http://schemas.microsoft.com/office/word/2018/wordml/cex" xmlns:w16cid="http://schemas.microsoft.com/office/word/2016/wordml/cid" xmlns:w16="http://schemas.microsoft.com/office/word/2018/wordml" xmlns:w16sdtdh="http://schemas.microsoft.com/office/word/2020/wordml/sdtdatahash" xmlns:w16se="http://schemas.microsoft.com/office/word/2015/wordml/symex" xmlns:wpg="http://schemas.microsoft.com/office/word/2010/wordprocessingGroup" xmlns:wpi="http://schemas.microsoft.com/office/word/2010/wordprocessingInk" xmlns:wne="http://schemas.microsoft.com/office/word/2006/wordml" xmlns:wps="http://schemas.microsoft.com/office/word/2010/wordprocessingShape" mc:Ignorable="w14 w15 w16se w16cid w16 w16cex w16sdtdh wp14">
   <w:body>
+    <w:p>
+      <w:pPr>
+        <w:tabs>
+          <w:tab w:val="left" w:pos="1418"/>
+        </w:tabs>
+        <w:ind w:left="720" w:hanging="360"/>
+        <w:rPr>
+          <w:b/>
+          <w:bCs/>
+        </w:rPr>
+      </w:pPr>
+      <w:r>
+        <w:rPr>
+          <w:b/>
+          <w:bCs/>
+        </w:rPr>
+        <w:t>TFTP Specifications:</w:t>
+      </w:r>
+    </w:p>
+    <w:p>
+      <w:pPr>
+        <w:pStyle w:val="ListParagraph"/>
+        <w:numPr>
+          <w:ilvl w:val="0"/>
+          <w:numId w:val="3"/>
+        </w:numPr>
+        <w:tabs>
+          <w:tab w:val="left" w:pos="1418"/>
+        </w:tabs>
+      </w:pPr>
+      <w:r>
+        <w:t>Port Number: 69 (not kidding)</w:t>
+      </w:r>
+    </w:p>
+    <w:p>
+      <w:pPr>
+        <w:pStyle w:val="ListParagraph"/>
+        <w:numPr>
+          <w:ilvl w:val="0"/>
+          <w:numId w:val="3"/>
+        </w:numPr>
+        <w:tabs>
+          <w:tab w:val="left" w:pos="1418"/>
+        </w:tabs>
+      </w:pPr>
+      <w:r>
+        <w:t>Protocols: UDP and TCP; To be implemented in UDP</w:t>
+      </w:r>
+    </w:p>
+    <w:p>
+      <w:pPr>
+        <w:pStyle w:val="ListParagraph"/>
+        <w:numPr>
+          <w:ilvl w:val="0"/>
+          <w:numId w:val="3"/>
+        </w:numPr>
+        <w:tabs>
+          <w:tab w:val="left" w:pos="1418"/>
+        </w:tabs>
+      </w:pPr>
+      <w:r>
+        <w:rPr>
+          <w:noProof/>
+        </w:rPr>
+        <w:drawing>
+          <wp:inline distT="0" distB="0" distL="0" distR="0" wp14:anchorId="5D26C464" wp14:editId="4D90D9AE">
+            <wp:extent cx="3423396" cy="2880000"/>
+            <wp:effectExtent l="19050" t="19050" r="24765" b="15875"/>
+            <wp:docPr id="1" name="Picture 1" descr="Trivial File Transfer Protocol - an overview | ScienceDirect Topics"/>
+            <wp:cNvGraphicFramePr>
+              <a:graphicFrameLocks xmlns:a="http://schemas.openxmlformats.org/drawingml/2006/main" noChangeAspect="1"/>
+            </wp:cNvGraphicFramePr>
+            <a:graphic xmlns:a="http://schemas.openxmlformats.org/drawingml/2006/main">
+              <a:graphicData uri="http://schemas.openxmlformats.org/drawingml/2006/picture">
+                <pic:pic xmlns:pic="http://schemas.openxmlformats.org/drawingml/2006/picture">
+                  <pic:nvPicPr>
+                    <pic:cNvPr id="0" name="Picture 2" descr="Trivial File Transfer Protocol - an overview | ScienceDirect Topics"/>
+                    <pic:cNvPicPr>
+                      <a:picLocks noChangeAspect="1" noChangeArrowheads="1"/>
+                    </pic:cNvPicPr>
+                  </pic:nvPicPr>
+                  <pic:blipFill>
+                    <a:blip r:embed="rId5">
+                      <a:extLst>
+                        <a:ext uri="{28A0092B-C50C-407E-A947-70E740481C1C}">
+                          <a14:useLocalDpi xmlns:a14="http://schemas.microsoft.com/office/drawing/2010/main" val="0"/>
+                        </a:ext>
+                      </a:extLst>
+                    </a:blip>
+                    <a:srcRect/>
+                    <a:stretch>
+                      <a:fillRect/>
+                    </a:stretch>
+                  </pic:blipFill>
+                  <pic:spPr bwMode="auto">
+                    <a:xfrm>
+                      <a:off x="0" y="0"/>
+                      <a:ext cx="3423396" cy="2880000"/>
+                    </a:xfrm>
+                    <a:prstGeom prst="rect">
+                      <a:avLst/>
+                    </a:prstGeom>
+                    <a:noFill/>
+                    <a:ln>
+                      <a:solidFill>
+                        <a:schemeClr val="tx1"/>
+                      </a:solidFill>
+                    </a:ln>
+                  </pic:spPr>
+                </pic:pic>
+              </a:graphicData>
+            </a:graphic>
+          </wp:inline>
+        </w:drawing>
+      </w:r>
+    </w:p>
+    <w:p>
+      <w:pPr>
+        <w:tabs>
+          <w:tab w:val="left" w:pos="1418"/>
+        </w:tabs>
+        <w:ind w:left="720" w:hanging="360"/>
+      </w:pPr>
+      <w:r>
+        <w:pict w14:anchorId="70008444">
+          <v:rect id="_x0000_i1025" style="width:0;height:1.5pt" o:hralign="center" o:hrstd="t" o:hr="t" fillcolor="#a0a0a0" stroked="f"/>
+        </w:pict>
+      </w:r>
+    </w:p>
     <w:p>
       <w:pPr>
         <w:pStyle w:val="ListParagraph"/>
@@ -81,6 +210,18 @@
       </w:r>
       <w:r>
         <w:t>.</w:t>
+      </w:r>
+    </w:p>
+    <w:p>
+      <w:pPr>
+        <w:pStyle w:val="ListParagraph"/>
+        <w:numPr>
+          <w:ilvl w:val="2"/>
+          <w:numId w:val="1"/>
+        </w:numPr>
+      </w:pPr>
+      <w:r>
+        <w:t xml:space="preserve">While there are different causes of a transmission having errors, there is only one error condition that does not cause termination of the program which is the source port of a received packet being incorrect. If incase this occurs, an error packet is sent back to the originating host. </w:t>
       </w:r>
     </w:p>
     <w:p>
@@ -132,6 +273,184 @@
 <file path=word/numbering.xml><?xml version="1.0" encoding="utf-8"?>
 <w:numbering xmlns:wpc="http://schemas.microsoft.com/office/word/2010/wordprocessingCanvas" xmlns:cx="http://schemas.microsoft.com/office/drawing/2014/chartex" xmlns:cx1="http://schemas.microsoft.com/office/drawing/2015/9/8/chartex" xmlns:cx2="http://schemas.microsoft.com/office/drawing/2015/10/21/chartex" xmlns:cx3="http://schemas.microsoft.com/office/drawing/2016/5/9/chartex" xmlns:cx4="http://schemas.microsoft.com/office/drawing/2016/5/10/chartex" xmlns:cx5="http://schemas.microsoft.com/office/drawing/2016/5/11/chartex" xmlns:cx6="http://schemas.microsoft.com/office/drawing/2016/5/12/chartex" xmlns:cx7="http://schemas.microsoft.com/office/drawing/2016/5/13/chartex" xmlns:cx8="http://schemas.microsoft.com/office/drawing/2016/5/14/chartex" xmlns:mc="http://schemas.openxmlformats.org/markup-compatibility/2006" xmlns:aink="http://schemas.microsoft.com/office/drawing/2016/ink" xmlns:am3d="http://schemas.microsoft.com/office/drawing/2017/model3d" xmlns:o="urn:schemas-microsoft-com:office:office" xmlns:oel="http://schemas.microsoft.com/office/2019/extlst" xmlns:r="http://schemas.openxmlformats.org/officeDocument/2006/relationships" xmlns:m="http://schemas.openxmlformats.org/officeDocument/2006/math" xmlns:v="urn:schemas-microsoft-com:vml" xmlns:wp14="http://schemas.microsoft.com/office/word/2010/wordprocessingDrawing" xmlns:wp="http://schemas.openxmlformats.org/drawingml/2006/wordprocessingDrawing" xmlns:w10="urn:schemas-microsoft-com:office:word" xmlns:w="http://schemas.openxmlformats.org/wordprocessingml/2006/main" xmlns:w14="http://schemas.microsoft.com/office/word/2010/wordml" xmlns:w15="http://schemas.microsoft.com/office/word/2012/wordml" xmlns:w16cex="http://schemas.microsoft.com/office/word/2018/wordml/cex" xmlns:w16cid="http://schemas.microsoft.com/office/word/2016/wordml/cid" xmlns:w16="http://schemas.microsoft.com/office/word/2018/wordml" xmlns:w16sdtdh="http://schemas.microsoft.com/office/word/2020/wordml/sdtdatahash" xmlns:w16se="http://schemas.microsoft.com/office/word/2015/wordml/symex" xmlns:wpg="http://schemas.microsoft.com/office/word/2010/wordprocessingGroup" xmlns:wpi="http://schemas.microsoft.com/office/word/2010/wordprocessingInk" xmlns:wne="http://schemas.microsoft.com/office/word/2006/wordml" xmlns:wps="http://schemas.microsoft.com/office/word/2010/wordprocessingShape" mc:Ignorable="w14 w15 w16se w16cid w16 w16cex w16sdtdh wp14">
   <w:abstractNum w:abstractNumId="0" w15:restartNumberingAfterBreak="0">
+    <w:nsid w:val="17DB5E61"/>
+    <w:multiLevelType w:val="hybridMultilevel"/>
+    <w:tmpl w:val="9B5EF0D2"/>
+    <w:lvl w:ilvl="0" w:tplc="229652D8">
+      <w:start w:val="1"/>
+      <w:numFmt w:val="decimal"/>
+      <w:lvlText w:val="%1."/>
+      <w:lvlJc w:val="left"/>
+      <w:pPr>
+        <w:ind w:left="720" w:hanging="360"/>
+      </w:pPr>
+      <w:rPr>
+        <w:rFonts w:hint="default"/>
+      </w:rPr>
+    </w:lvl>
+    <w:lvl w:ilvl="1" w:tplc="34090019" w:tentative="1">
+      <w:start w:val="1"/>
+      <w:numFmt w:val="lowerLetter"/>
+      <w:lvlText w:val="%2."/>
+      <w:lvlJc w:val="left"/>
+      <w:pPr>
+        <w:ind w:left="1440" w:hanging="360"/>
+      </w:pPr>
+    </w:lvl>
+    <w:lvl w:ilvl="2" w:tplc="3409001B" w:tentative="1">
+      <w:start w:val="1"/>
+      <w:numFmt w:val="lowerRoman"/>
+      <w:lvlText w:val="%3."/>
+      <w:lvlJc w:val="right"/>
+      <w:pPr>
+        <w:ind w:left="2160" w:hanging="180"/>
+      </w:pPr>
+    </w:lvl>
+    <w:lvl w:ilvl="3" w:tplc="3409000F" w:tentative="1">
+      <w:start w:val="1"/>
+      <w:numFmt w:val="decimal"/>
+      <w:lvlText w:val="%4."/>
+      <w:lvlJc w:val="left"/>
+      <w:pPr>
+        <w:ind w:left="2880" w:hanging="360"/>
+      </w:pPr>
+    </w:lvl>
+    <w:lvl w:ilvl="4" w:tplc="34090019" w:tentative="1">
+      <w:start w:val="1"/>
+      <w:numFmt w:val="lowerLetter"/>
+      <w:lvlText w:val="%5."/>
+      <w:lvlJc w:val="left"/>
+      <w:pPr>
+        <w:ind w:left="3600" w:hanging="360"/>
+      </w:pPr>
+    </w:lvl>
+    <w:lvl w:ilvl="5" w:tplc="3409001B" w:tentative="1">
+      <w:start w:val="1"/>
+      <w:numFmt w:val="lowerRoman"/>
+      <w:lvlText w:val="%6."/>
+      <w:lvlJc w:val="right"/>
+      <w:pPr>
+        <w:ind w:left="4320" w:hanging="180"/>
+      </w:pPr>
+    </w:lvl>
+    <w:lvl w:ilvl="6" w:tplc="3409000F" w:tentative="1">
+      <w:start w:val="1"/>
+      <w:numFmt w:val="decimal"/>
+      <w:lvlText w:val="%7."/>
+      <w:lvlJc w:val="left"/>
+      <w:pPr>
+        <w:ind w:left="5040" w:hanging="360"/>
+      </w:pPr>
+    </w:lvl>
+    <w:lvl w:ilvl="7" w:tplc="34090019" w:tentative="1">
+      <w:start w:val="1"/>
+      <w:numFmt w:val="lowerLetter"/>
+      <w:lvlText w:val="%8."/>
+      <w:lvlJc w:val="left"/>
+      <w:pPr>
+        <w:ind w:left="5760" w:hanging="360"/>
+      </w:pPr>
+    </w:lvl>
+    <w:lvl w:ilvl="8" w:tplc="3409001B" w:tentative="1">
+      <w:start w:val="1"/>
+      <w:numFmt w:val="lowerRoman"/>
+      <w:lvlText w:val="%9."/>
+      <w:lvlJc w:val="right"/>
+      <w:pPr>
+        <w:ind w:left="6480" w:hanging="180"/>
+      </w:pPr>
+    </w:lvl>
+  </w:abstractNum>
+  <w:abstractNum w:abstractNumId="1" w15:restartNumberingAfterBreak="0">
+    <w:nsid w:val="45534817"/>
+    <w:multiLevelType w:val="hybridMultilevel"/>
+    <w:tmpl w:val="4D0E6926"/>
+    <w:lvl w:ilvl="0" w:tplc="ADF40FAA">
+      <w:start w:val="1"/>
+      <w:numFmt w:val="decimal"/>
+      <w:lvlText w:val="%1."/>
+      <w:lvlJc w:val="left"/>
+      <w:pPr>
+        <w:ind w:left="720" w:hanging="360"/>
+      </w:pPr>
+      <w:rPr>
+        <w:rFonts w:hint="default"/>
+      </w:rPr>
+    </w:lvl>
+    <w:lvl w:ilvl="1" w:tplc="34090019" w:tentative="1">
+      <w:start w:val="1"/>
+      <w:numFmt w:val="lowerLetter"/>
+      <w:lvlText w:val="%2."/>
+      <w:lvlJc w:val="left"/>
+      <w:pPr>
+        <w:ind w:left="1440" w:hanging="360"/>
+      </w:pPr>
+    </w:lvl>
+    <w:lvl w:ilvl="2" w:tplc="3409001B" w:tentative="1">
+      <w:start w:val="1"/>
+      <w:numFmt w:val="lowerRoman"/>
+      <w:lvlText w:val="%3."/>
+      <w:lvlJc w:val="right"/>
+      <w:pPr>
+        <w:ind w:left="2160" w:hanging="180"/>
+      </w:pPr>
+    </w:lvl>
+    <w:lvl w:ilvl="3" w:tplc="3409000F" w:tentative="1">
+      <w:start w:val="1"/>
+      <w:numFmt w:val="decimal"/>
+      <w:lvlText w:val="%4."/>
+      <w:lvlJc w:val="left"/>
+      <w:pPr>
+        <w:ind w:left="2880" w:hanging="360"/>
+      </w:pPr>
+    </w:lvl>
+    <w:lvl w:ilvl="4" w:tplc="34090019" w:tentative="1">
+      <w:start w:val="1"/>
+      <w:numFmt w:val="lowerLetter"/>
+      <w:lvlText w:val="%5."/>
+      <w:lvlJc w:val="left"/>
+      <w:pPr>
+        <w:ind w:left="3600" w:hanging="360"/>
+      </w:pPr>
+    </w:lvl>
+    <w:lvl w:ilvl="5" w:tplc="3409001B" w:tentative="1">
+      <w:start w:val="1"/>
+      <w:numFmt w:val="lowerRoman"/>
+      <w:lvlText w:val="%6."/>
+      <w:lvlJc w:val="right"/>
+      <w:pPr>
+        <w:ind w:left="4320" w:hanging="180"/>
+      </w:pPr>
+    </w:lvl>
+    <w:lvl w:ilvl="6" w:tplc="3409000F" w:tentative="1">
+      <w:start w:val="1"/>
+      <w:numFmt w:val="decimal"/>
+      <w:lvlText w:val="%7."/>
+      <w:lvlJc w:val="left"/>
+      <w:pPr>
+        <w:ind w:left="5040" w:hanging="360"/>
+      </w:pPr>
+    </w:lvl>
+    <w:lvl w:ilvl="7" w:tplc="34090019" w:tentative="1">
+      <w:start w:val="1"/>
+      <w:numFmt w:val="lowerLetter"/>
+      <w:lvlText w:val="%8."/>
+      <w:lvlJc w:val="left"/>
+      <w:pPr>
+        <w:ind w:left="5760" w:hanging="360"/>
+      </w:pPr>
+    </w:lvl>
+    <w:lvl w:ilvl="8" w:tplc="3409001B" w:tentative="1">
+      <w:start w:val="1"/>
+      <w:numFmt w:val="lowerRoman"/>
+      <w:lvlText w:val="%9."/>
+      <w:lvlJc w:val="right"/>
+      <w:pPr>
+        <w:ind w:left="6480" w:hanging="180"/>
+      </w:pPr>
+    </w:lvl>
+  </w:abstractNum>
+  <w:abstractNum w:abstractNumId="2" w15:restartNumberingAfterBreak="0">
     <w:nsid w:val="47333C80"/>
     <w:multiLevelType w:val="hybridMultilevel"/>
     <w:tmpl w:val="403211D4"/>
@@ -221,7 +540,13 @@
     </w:lvl>
   </w:abstractNum>
   <w:num w:numId="1" w16cid:durableId="1952201622">
+    <w:abstractNumId w:val="2"/>
+  </w:num>
+  <w:num w:numId="2" w16cid:durableId="744885572">
     <w:abstractNumId w:val="0"/>
+  </w:num>
+  <w:num w:numId="3" w16cid:durableId="386804273">
+    <w:abstractNumId w:val="1"/>
   </w:num>
 </w:numbering>
 </file>

</xml_diff>

<commit_message>
Added sample for File Compression
</commit_message>
<xml_diff>
--- a/TFTP/Documentation/RFC Summary.docx
+++ b/TFTP/Documentation/RFC Summary.docx
@@ -7,16 +7,23 @@
         <w:tabs>
           <w:tab w:val="left" w:pos="1418"/>
         </w:tabs>
+        <w:spacing w:after="0" w:line="240" w:lineRule="auto"/>
         <w:ind w:left="720" w:hanging="360"/>
         <w:rPr>
+          <w:rFonts w:ascii="Consolas" w:hAnsi="Consolas"/>
           <w:b/>
           <w:bCs/>
-        </w:rPr>
-      </w:pPr>
-      <w:r>
-        <w:rPr>
+          <w:sz w:val="24"/>
+          <w:szCs w:val="24"/>
+        </w:rPr>
+      </w:pPr>
+      <w:r>
+        <w:rPr>
+          <w:rFonts w:ascii="Consolas" w:hAnsi="Consolas"/>
           <w:b/>
           <w:bCs/>
+          <w:sz w:val="24"/>
+          <w:szCs w:val="24"/>
         </w:rPr>
         <w:t>TFTP Specifications:</w:t>
       </w:r>
@@ -31,8 +38,27 @@
         <w:tabs>
           <w:tab w:val="left" w:pos="1418"/>
         </w:tabs>
-      </w:pPr>
-      <w:r>
+        <w:spacing w:after="0" w:line="240" w:lineRule="auto"/>
+        <w:rPr>
+          <w:rFonts w:ascii="Consolas" w:hAnsi="Consolas"/>
+          <w:sz w:val="24"/>
+          <w:szCs w:val="24"/>
+        </w:rPr>
+      </w:pPr>
+      <w:r>
+        <w:rPr>
+          <w:rFonts w:ascii="Consolas" w:hAnsi="Consolas"/>
+          <w:sz w:val="24"/>
+          <w:szCs w:val="24"/>
+        </w:rPr>
+        <w:t xml:space="preserve">Server </w:t>
+      </w:r>
+      <w:r>
+        <w:rPr>
+          <w:rFonts w:ascii="Consolas" w:hAnsi="Consolas"/>
+          <w:sz w:val="24"/>
+          <w:szCs w:val="24"/>
+        </w:rPr>
         <w:t>Port Number: 69 (not kidding)</w:t>
       </w:r>
     </w:p>
@@ -46,8 +72,19 @@
         <w:tabs>
           <w:tab w:val="left" w:pos="1418"/>
         </w:tabs>
-      </w:pPr>
-      <w:r>
+        <w:spacing w:after="0" w:line="240" w:lineRule="auto"/>
+        <w:rPr>
+          <w:rFonts w:ascii="Consolas" w:hAnsi="Consolas"/>
+          <w:sz w:val="24"/>
+          <w:szCs w:val="24"/>
+        </w:rPr>
+      </w:pPr>
+      <w:r>
+        <w:rPr>
+          <w:rFonts w:ascii="Consolas" w:hAnsi="Consolas"/>
+          <w:sz w:val="24"/>
+          <w:szCs w:val="24"/>
+        </w:rPr>
         <w:t>Protocols: UDP and TCP; To be implemented in UDP</w:t>
       </w:r>
     </w:p>
@@ -61,14 +98,23 @@
         <w:tabs>
           <w:tab w:val="left" w:pos="1418"/>
         </w:tabs>
-      </w:pPr>
-      <w:r>
-        <w:rPr>
+        <w:spacing w:after="0" w:line="240" w:lineRule="auto"/>
+        <w:rPr>
+          <w:rFonts w:ascii="Consolas" w:hAnsi="Consolas"/>
+          <w:sz w:val="24"/>
+          <w:szCs w:val="24"/>
+        </w:rPr>
+      </w:pPr>
+      <w:r>
+        <w:rPr>
+          <w:rFonts w:ascii="Consolas" w:hAnsi="Consolas"/>
           <w:noProof/>
+          <w:sz w:val="24"/>
+          <w:szCs w:val="24"/>
         </w:rPr>
         <w:drawing>
-          <wp:inline distT="0" distB="0" distL="0" distR="0" wp14:anchorId="5D26C464" wp14:editId="4D90D9AE">
-            <wp:extent cx="3423396" cy="2880000"/>
+          <wp:inline distT="0" distB="0" distL="0" distR="0" wp14:anchorId="5D26C464" wp14:editId="4FB9C111">
+            <wp:extent cx="3423397" cy="2880000"/>
             <wp:effectExtent l="19050" t="19050" r="24765" b="15875"/>
             <wp:docPr id="1" name="Picture 1" descr="Trivial File Transfer Protocol - an overview | ScienceDirect Topics"/>
             <wp:cNvGraphicFramePr>
@@ -99,7 +145,7 @@
                   <pic:spPr bwMode="auto">
                     <a:xfrm>
                       <a:off x="0" y="0"/>
-                      <a:ext cx="3423396" cy="2880000"/>
+                      <a:ext cx="3423397" cy="2880000"/>
                     </a:xfrm>
                     <a:prstGeom prst="rect">
                       <a:avLst/>
@@ -120,26 +166,104 @@
     </w:p>
     <w:p>
       <w:pPr>
-        <w:tabs>
-          <w:tab w:val="left" w:pos="1418"/>
-        </w:tabs>
-        <w:ind w:left="720" w:hanging="360"/>
-      </w:pPr>
-      <w:r>
-        <w:pict w14:anchorId="70008444">
-          <v:rect id="_x0000_i1025" style="width:0;height:1.5pt" o:hralign="center" o:hrstd="t" o:hr="t" fillcolor="#a0a0a0" stroked="f"/>
-        </w:pict>
-      </w:r>
-    </w:p>
-    <w:p>
-      <w:pPr>
         <w:pStyle w:val="ListParagraph"/>
         <w:numPr>
           <w:ilvl w:val="0"/>
-          <w:numId w:val="1"/>
-        </w:numPr>
-      </w:pPr>
-      <w:r>
+          <w:numId w:val="3"/>
+        </w:numPr>
+        <w:tabs>
+          <w:tab w:val="left" w:pos="1418"/>
+          <w:tab w:val="left" w:pos="8931"/>
+        </w:tabs>
+        <w:spacing w:after="0" w:line="240" w:lineRule="auto"/>
+        <w:rPr>
+          <w:rFonts w:ascii="Consolas" w:hAnsi="Consolas"/>
+          <w:sz w:val="24"/>
+          <w:szCs w:val="24"/>
+        </w:rPr>
+      </w:pPr>
+      <w:r>
+        <w:rPr>
+          <w:rFonts w:ascii="Consolas" w:hAnsi="Consolas"/>
+          <w:noProof/>
+          <w:sz w:val="24"/>
+          <w:szCs w:val="24"/>
+        </w:rPr>
+        <w:drawing>
+          <wp:inline distT="0" distB="0" distL="0" distR="0" wp14:anchorId="6BAE53D1" wp14:editId="36F10FD6">
+            <wp:extent cx="4004873" cy="2880000"/>
+            <wp:effectExtent l="19050" t="19050" r="15240" b="15875"/>
+            <wp:docPr id="2" name="Picture 2" descr="Figure 2 from STFTP: Secure TFTP Protocol for Embedded Multi-Agent Systems  Communication | Semantic Scholar"/>
+            <wp:cNvGraphicFramePr>
+              <a:graphicFrameLocks xmlns:a="http://schemas.openxmlformats.org/drawingml/2006/main" noChangeAspect="1"/>
+            </wp:cNvGraphicFramePr>
+            <a:graphic xmlns:a="http://schemas.openxmlformats.org/drawingml/2006/main">
+              <a:graphicData uri="http://schemas.openxmlformats.org/drawingml/2006/picture">
+                <pic:pic xmlns:pic="http://schemas.openxmlformats.org/drawingml/2006/picture">
+                  <pic:nvPicPr>
+                    <pic:cNvPr id="0" name="Picture 2" descr="Figure 2 from STFTP: Secure TFTP Protocol for Embedded Multi-Agent Systems  Communication | Semantic Scholar"/>
+                    <pic:cNvPicPr>
+                      <a:picLocks noChangeAspect="1" noChangeArrowheads="1"/>
+                    </pic:cNvPicPr>
+                  </pic:nvPicPr>
+                  <pic:blipFill>
+                    <a:blip r:embed="rId6">
+                      <a:extLst>
+                        <a:ext uri="{28A0092B-C50C-407E-A947-70E740481C1C}">
+                          <a14:useLocalDpi xmlns:a14="http://schemas.microsoft.com/office/drawing/2010/main" val="0"/>
+                        </a:ext>
+                      </a:extLst>
+                    </a:blip>
+                    <a:srcRect/>
+                    <a:stretch>
+                      <a:fillRect/>
+                    </a:stretch>
+                  </pic:blipFill>
+                  <pic:spPr bwMode="auto">
+                    <a:xfrm>
+                      <a:off x="0" y="0"/>
+                      <a:ext cx="4004873" cy="2880000"/>
+                    </a:xfrm>
+                    <a:prstGeom prst="rect">
+                      <a:avLst/>
+                    </a:prstGeom>
+                    <a:noFill/>
+                    <a:ln>
+                      <a:solidFill>
+                        <a:schemeClr val="tx1"/>
+                      </a:solidFill>
+                    </a:ln>
+                  </pic:spPr>
+                </pic:pic>
+              </a:graphicData>
+            </a:graphic>
+          </wp:inline>
+        </w:drawing>
+      </w:r>
+    </w:p>
+    <w:p>
+      <w:pPr>
+        <w:pStyle w:val="ListParagraph"/>
+        <w:numPr>
+          <w:ilvl w:val="0"/>
+          <w:numId w:val="3"/>
+        </w:numPr>
+        <w:tabs>
+          <w:tab w:val="left" w:pos="1418"/>
+        </w:tabs>
+        <w:spacing w:after="0" w:line="240" w:lineRule="auto"/>
+        <w:rPr>
+          <w:rFonts w:ascii="Consolas" w:hAnsi="Consolas"/>
+          <w:sz w:val="24"/>
+          <w:szCs w:val="24"/>
+        </w:rPr>
+      </w:pPr>
+      <w:r>
+        <w:rPr>
+          <w:rFonts w:ascii="Consolas" w:hAnsi="Consolas"/>
+          <w:sz w:val="24"/>
+          <w:szCs w:val="24"/>
+        </w:rPr>
         <w:t>RFC 1350</w:t>
       </w:r>
     </w:p>
@@ -148,10 +272,24 @@
         <w:pStyle w:val="ListParagraph"/>
         <w:numPr>
           <w:ilvl w:val="1"/>
-          <w:numId w:val="1"/>
-        </w:numPr>
-      </w:pPr>
-      <w:r>
+          <w:numId w:val="3"/>
+        </w:numPr>
+        <w:tabs>
+          <w:tab w:val="left" w:pos="1418"/>
+        </w:tabs>
+        <w:spacing w:after="0" w:line="240" w:lineRule="auto"/>
+        <w:rPr>
+          <w:rFonts w:ascii="Consolas" w:hAnsi="Consolas"/>
+          <w:sz w:val="24"/>
+          <w:szCs w:val="24"/>
+        </w:rPr>
+      </w:pPr>
+      <w:r>
+        <w:rPr>
+          <w:rFonts w:ascii="Consolas" w:hAnsi="Consolas"/>
+          <w:sz w:val="24"/>
+          <w:szCs w:val="24"/>
+        </w:rPr>
         <w:t>Overview of the protocol</w:t>
       </w:r>
     </w:p>
@@ -160,10 +298,50 @@
         <w:pStyle w:val="ListParagraph"/>
         <w:numPr>
           <w:ilvl w:val="2"/>
-          <w:numId w:val="1"/>
-        </w:numPr>
-      </w:pPr>
-      <w:r>
+          <w:numId w:val="3"/>
+        </w:numPr>
+        <w:tabs>
+          <w:tab w:val="left" w:pos="1418"/>
+        </w:tabs>
+        <w:spacing w:after="0" w:line="240" w:lineRule="auto"/>
+        <w:rPr>
+          <w:rFonts w:ascii="Consolas" w:hAnsi="Consolas"/>
+          <w:sz w:val="24"/>
+          <w:szCs w:val="24"/>
+        </w:rPr>
+      </w:pPr>
+      <w:r>
+        <w:rPr>
+          <w:rFonts w:ascii="Consolas" w:hAnsi="Consolas"/>
+          <w:sz w:val="24"/>
+          <w:szCs w:val="24"/>
+        </w:rPr>
+        <w:t>Connection Establishment:</w:t>
+      </w:r>
+    </w:p>
+    <w:p>
+      <w:pPr>
+        <w:pStyle w:val="ListParagraph"/>
+        <w:numPr>
+          <w:ilvl w:val="3"/>
+          <w:numId w:val="3"/>
+        </w:numPr>
+        <w:tabs>
+          <w:tab w:val="left" w:pos="1418"/>
+        </w:tabs>
+        <w:spacing w:after="0" w:line="240" w:lineRule="auto"/>
+        <w:rPr>
+          <w:rFonts w:ascii="Consolas" w:hAnsi="Consolas"/>
+          <w:sz w:val="24"/>
+          <w:szCs w:val="24"/>
+        </w:rPr>
+      </w:pPr>
+      <w:r>
+        <w:rPr>
+          <w:rFonts w:ascii="Consolas" w:hAnsi="Consolas"/>
+          <w:sz w:val="24"/>
+          <w:szCs w:val="24"/>
+        </w:rPr>
         <w:t>Any transfer begins with a request to read or write a file. This also serves as a request to connection.</w:t>
       </w:r>
     </w:p>
@@ -171,12 +349,128 @@
       <w:pPr>
         <w:pStyle w:val="ListParagraph"/>
         <w:numPr>
+          <w:ilvl w:val="3"/>
+          <w:numId w:val="3"/>
+        </w:numPr>
+        <w:tabs>
+          <w:tab w:val="left" w:pos="1418"/>
+        </w:tabs>
+        <w:spacing w:after="0" w:line="240" w:lineRule="auto"/>
+        <w:rPr>
+          <w:rFonts w:ascii="Consolas" w:hAnsi="Consolas"/>
+          <w:sz w:val="24"/>
+          <w:szCs w:val="24"/>
+        </w:rPr>
+      </w:pPr>
+      <w:r>
+        <w:rPr>
+          <w:rFonts w:ascii="Consolas" w:hAnsi="Consolas"/>
+          <w:sz w:val="24"/>
+          <w:szCs w:val="24"/>
+        </w:rPr>
+        <w:t>When granted by the server, the connection is opened with the file being sent in a fixed length blocks of 512 bytes.</w:t>
+      </w:r>
+    </w:p>
+    <w:p>
+      <w:pPr>
+        <w:pStyle w:val="ListParagraph"/>
+        <w:numPr>
           <w:ilvl w:val="2"/>
-          <w:numId w:val="1"/>
-        </w:numPr>
-      </w:pPr>
-      <w:r>
-        <w:t>When granted by the server, the connection is opened with the file being sent in a fixed length blocks of 512 bytes.</w:t>
+          <w:numId w:val="3"/>
+        </w:numPr>
+        <w:tabs>
+          <w:tab w:val="left" w:pos="1418"/>
+        </w:tabs>
+        <w:spacing w:after="0" w:line="240" w:lineRule="auto"/>
+        <w:rPr>
+          <w:rFonts w:ascii="Consolas" w:hAnsi="Consolas"/>
+          <w:sz w:val="24"/>
+          <w:szCs w:val="24"/>
+        </w:rPr>
+      </w:pPr>
+      <w:r>
+        <w:rPr>
+          <w:rFonts w:ascii="Consolas" w:hAnsi="Consolas"/>
+          <w:sz w:val="24"/>
+          <w:szCs w:val="24"/>
+        </w:rPr>
+        <w:t xml:space="preserve">Transmission acknowledgement: </w:t>
+      </w:r>
+    </w:p>
+    <w:p>
+      <w:pPr>
+        <w:pStyle w:val="ListParagraph"/>
+        <w:numPr>
+          <w:ilvl w:val="3"/>
+          <w:numId w:val="3"/>
+        </w:numPr>
+        <w:tabs>
+          <w:tab w:val="left" w:pos="1418"/>
+        </w:tabs>
+        <w:spacing w:after="0" w:line="240" w:lineRule="auto"/>
+        <w:rPr>
+          <w:rFonts w:ascii="Consolas" w:hAnsi="Consolas"/>
+          <w:sz w:val="24"/>
+          <w:szCs w:val="24"/>
+        </w:rPr>
+      </w:pPr>
+      <w:r>
+        <w:rPr>
+          <w:rFonts w:ascii="Consolas" w:hAnsi="Consolas"/>
+          <w:sz w:val="24"/>
+          <w:szCs w:val="24"/>
+        </w:rPr>
+        <w:t xml:space="preserve">Each data packet contains one block of </w:t>
+      </w:r>
+      <w:r>
+        <w:rPr>
+          <w:rFonts w:ascii="Consolas" w:hAnsi="Consolas"/>
+          <w:sz w:val="24"/>
+          <w:szCs w:val="24"/>
+        </w:rPr>
+        <w:t>data and</w:t>
+      </w:r>
+      <w:r>
+        <w:rPr>
+          <w:rFonts w:ascii="Consolas" w:hAnsi="Consolas"/>
+          <w:sz w:val="24"/>
+          <w:szCs w:val="24"/>
+        </w:rPr>
+        <w:t xml:space="preserve"> must be acknowledged by an acknowledgement packet before the next packet can be sent.</w:t>
+      </w:r>
+    </w:p>
+    <w:p>
+      <w:pPr>
+        <w:pStyle w:val="ListParagraph"/>
+        <w:numPr>
+          <w:ilvl w:val="3"/>
+          <w:numId w:val="3"/>
+        </w:numPr>
+        <w:tabs>
+          <w:tab w:val="left" w:pos="1418"/>
+        </w:tabs>
+        <w:spacing w:after="0" w:line="240" w:lineRule="auto"/>
+        <w:rPr>
+          <w:rFonts w:ascii="Consolas" w:hAnsi="Consolas"/>
+          <w:sz w:val="24"/>
+          <w:szCs w:val="24"/>
+        </w:rPr>
+      </w:pPr>
+      <w:r>
+        <w:rPr>
+          <w:rFonts w:ascii="Consolas" w:hAnsi="Consolas"/>
+          <w:sz w:val="24"/>
+          <w:szCs w:val="24"/>
+        </w:rPr>
+        <w:t>Any data packet sent with less than 512 bytes signals the termination of a transfer</w:t>
+      </w:r>
+      <w:r>
+        <w:rPr>
+          <w:rFonts w:ascii="Consolas" w:hAnsi="Consolas"/>
+          <w:sz w:val="24"/>
+          <w:szCs w:val="24"/>
+        </w:rPr>
+        <w:t>.</w:t>
       </w:r>
     </w:p>
     <w:p>
@@ -184,17 +478,373 @@
         <w:pStyle w:val="ListParagraph"/>
         <w:numPr>
           <w:ilvl w:val="2"/>
-          <w:numId w:val="1"/>
-        </w:numPr>
-      </w:pPr>
-      <w:r>
-        <w:t xml:space="preserve">Each data packet contains one block of </w:t>
-      </w:r>
-      <w:r>
-        <w:t>data and</w:t>
-      </w:r>
-      <w:r>
-        <w:t xml:space="preserve"> must be acknowledged by an acknowledgement packet before the next packet can be sent.</w:t>
+          <w:numId w:val="3"/>
+        </w:numPr>
+        <w:tabs>
+          <w:tab w:val="left" w:pos="1418"/>
+        </w:tabs>
+        <w:spacing w:after="0" w:line="240" w:lineRule="auto"/>
+        <w:rPr>
+          <w:rFonts w:ascii="Consolas" w:hAnsi="Consolas"/>
+          <w:sz w:val="24"/>
+          <w:szCs w:val="24"/>
+        </w:rPr>
+      </w:pPr>
+      <w:r>
+        <w:rPr>
+          <w:rFonts w:ascii="Consolas" w:hAnsi="Consolas"/>
+          <w:sz w:val="24"/>
+          <w:szCs w:val="24"/>
+        </w:rPr>
+        <w:t>Error Handling</w:t>
+      </w:r>
+      <w:r>
+        <w:rPr>
+          <w:rFonts w:ascii="Consolas" w:hAnsi="Consolas"/>
+          <w:sz w:val="24"/>
+          <w:szCs w:val="24"/>
+        </w:rPr>
+        <w:t>:</w:t>
+      </w:r>
+    </w:p>
+    <w:p>
+      <w:pPr>
+        <w:pStyle w:val="ListParagraph"/>
+        <w:numPr>
+          <w:ilvl w:val="3"/>
+          <w:numId w:val="3"/>
+        </w:numPr>
+        <w:tabs>
+          <w:tab w:val="left" w:pos="1418"/>
+        </w:tabs>
+        <w:spacing w:after="0" w:line="240" w:lineRule="auto"/>
+        <w:rPr>
+          <w:rFonts w:ascii="Consolas" w:hAnsi="Consolas"/>
+          <w:sz w:val="24"/>
+          <w:szCs w:val="24"/>
+        </w:rPr>
+      </w:pPr>
+      <w:r>
+        <w:rPr>
+          <w:rFonts w:ascii="Consolas" w:hAnsi="Consolas"/>
+          <w:sz w:val="24"/>
+          <w:szCs w:val="24"/>
+        </w:rPr>
+        <w:t>Error packets are issued by both server and client when an error occurs on their side. This packet is however not acknowledged</w:t>
+      </w:r>
+      <w:r>
+        <w:rPr>
+          <w:rFonts w:ascii="Consolas" w:hAnsi="Consolas"/>
+          <w:sz w:val="24"/>
+          <w:szCs w:val="24"/>
+        </w:rPr>
+        <w:t xml:space="preserve"> and not retransmitted</w:t>
+      </w:r>
+      <w:r>
+        <w:rPr>
+          <w:rFonts w:ascii="Consolas" w:hAnsi="Consolas"/>
+          <w:sz w:val="24"/>
+          <w:szCs w:val="24"/>
+        </w:rPr>
+        <w:t>.</w:t>
+      </w:r>
+    </w:p>
+    <w:p>
+      <w:pPr>
+        <w:pStyle w:val="ListParagraph"/>
+        <w:numPr>
+          <w:ilvl w:val="3"/>
+          <w:numId w:val="3"/>
+        </w:numPr>
+        <w:tabs>
+          <w:tab w:val="left" w:pos="1418"/>
+        </w:tabs>
+        <w:spacing w:after="0" w:line="240" w:lineRule="auto"/>
+        <w:rPr>
+          <w:rFonts w:ascii="Consolas" w:hAnsi="Consolas"/>
+          <w:sz w:val="24"/>
+          <w:szCs w:val="24"/>
+        </w:rPr>
+      </w:pPr>
+      <w:r>
+        <w:rPr>
+          <w:rFonts w:ascii="Consolas" w:hAnsi="Consolas"/>
+          <w:sz w:val="24"/>
+          <w:szCs w:val="24"/>
+        </w:rPr>
+        <w:t>Timeouts are used to detect such a termination when the error packet has been lost.</w:t>
+      </w:r>
+    </w:p>
+    <w:p>
+      <w:pPr>
+        <w:pStyle w:val="ListParagraph"/>
+        <w:numPr>
+          <w:ilvl w:val="3"/>
+          <w:numId w:val="3"/>
+        </w:numPr>
+        <w:tabs>
+          <w:tab w:val="left" w:pos="1418"/>
+        </w:tabs>
+        <w:spacing w:after="0" w:line="240" w:lineRule="auto"/>
+        <w:rPr>
+          <w:rFonts w:ascii="Consolas" w:hAnsi="Consolas"/>
+          <w:sz w:val="24"/>
+          <w:szCs w:val="24"/>
+        </w:rPr>
+      </w:pPr>
+      <w:r>
+        <w:rPr>
+          <w:rFonts w:ascii="Consolas" w:hAnsi="Consolas"/>
+          <w:sz w:val="24"/>
+          <w:szCs w:val="24"/>
+        </w:rPr>
+        <w:t>Error Events</w:t>
+      </w:r>
+      <w:r>
+        <w:rPr>
+          <w:rFonts w:ascii="Consolas" w:hAnsi="Consolas"/>
+          <w:sz w:val="24"/>
+          <w:szCs w:val="24"/>
+        </w:rPr>
+        <w:t xml:space="preserve"> with Termination</w:t>
+      </w:r>
+      <w:r>
+        <w:rPr>
+          <w:rFonts w:ascii="Consolas" w:hAnsi="Consolas"/>
+          <w:sz w:val="24"/>
+          <w:szCs w:val="24"/>
+        </w:rPr>
+        <w:t>:</w:t>
+      </w:r>
+    </w:p>
+    <w:p>
+      <w:pPr>
+        <w:pStyle w:val="ListParagraph"/>
+        <w:numPr>
+          <w:ilvl w:val="4"/>
+          <w:numId w:val="3"/>
+        </w:numPr>
+        <w:tabs>
+          <w:tab w:val="left" w:pos="1418"/>
+        </w:tabs>
+        <w:spacing w:after="0" w:line="240" w:lineRule="auto"/>
+        <w:rPr>
+          <w:rFonts w:ascii="Consolas" w:hAnsi="Consolas"/>
+          <w:sz w:val="24"/>
+          <w:szCs w:val="24"/>
+        </w:rPr>
+      </w:pPr>
+      <w:r>
+        <w:rPr>
+          <w:rFonts w:ascii="Consolas" w:hAnsi="Consolas"/>
+          <w:sz w:val="24"/>
+          <w:szCs w:val="24"/>
+        </w:rPr>
+        <w:t>Not being able to satisfy the request</w:t>
+      </w:r>
+      <w:r>
+        <w:rPr>
+          <w:rFonts w:ascii="Consolas" w:hAnsi="Consolas"/>
+          <w:sz w:val="24"/>
+          <w:szCs w:val="24"/>
+        </w:rPr>
+        <w:t xml:space="preserve"> which are </w:t>
+      </w:r>
+      <w:r>
+        <w:rPr>
+          <w:rFonts w:ascii="Consolas" w:hAnsi="Consolas"/>
+          <w:sz w:val="24"/>
+          <w:szCs w:val="24"/>
+        </w:rPr>
+        <w:t>related to file</w:t>
+      </w:r>
+      <w:r>
+        <w:rPr>
+          <w:rFonts w:ascii="Consolas" w:hAnsi="Consolas"/>
+          <w:sz w:val="24"/>
+          <w:szCs w:val="24"/>
+        </w:rPr>
+        <w:t xml:space="preserve"> availability/access </w:t>
+      </w:r>
+      <w:r>
+        <w:rPr>
+          <w:rFonts w:ascii="Consolas" w:hAnsi="Consolas"/>
+          <w:sz w:val="24"/>
+          <w:szCs w:val="24"/>
+        </w:rPr>
+        <w:t>or user availability.</w:t>
+      </w:r>
+    </w:p>
+    <w:p>
+      <w:pPr>
+        <w:pStyle w:val="ListParagraph"/>
+        <w:numPr>
+          <w:ilvl w:val="4"/>
+          <w:numId w:val="3"/>
+        </w:numPr>
+        <w:tabs>
+          <w:tab w:val="left" w:pos="1418"/>
+        </w:tabs>
+        <w:spacing w:after="0" w:line="240" w:lineRule="auto"/>
+        <w:rPr>
+          <w:rFonts w:ascii="Consolas" w:hAnsi="Consolas"/>
+          <w:sz w:val="24"/>
+          <w:szCs w:val="24"/>
+        </w:rPr>
+      </w:pPr>
+      <w:r>
+        <w:rPr>
+          <w:rFonts w:ascii="Consolas" w:hAnsi="Consolas"/>
+          <w:sz w:val="24"/>
+          <w:szCs w:val="24"/>
+        </w:rPr>
+        <w:t>Receiving a packet which cannot be explained by a delay or duplication in the network (e.g., an incorrectly formed packet).</w:t>
+      </w:r>
+    </w:p>
+    <w:p>
+      <w:pPr>
+        <w:pStyle w:val="ListParagraph"/>
+        <w:numPr>
+          <w:ilvl w:val="4"/>
+          <w:numId w:val="3"/>
+        </w:numPr>
+        <w:tabs>
+          <w:tab w:val="left" w:pos="1418"/>
+        </w:tabs>
+        <w:spacing w:after="0" w:line="240" w:lineRule="auto"/>
+        <w:rPr>
+          <w:rFonts w:ascii="Consolas" w:hAnsi="Consolas"/>
+          <w:sz w:val="24"/>
+          <w:szCs w:val="24"/>
+        </w:rPr>
+      </w:pPr>
+      <w:r>
+        <w:rPr>
+          <w:rFonts w:ascii="Consolas" w:hAnsi="Consolas"/>
+          <w:sz w:val="24"/>
+          <w:szCs w:val="24"/>
+        </w:rPr>
+        <w:t>Losing access to a necessary resource such as disk full or access denied during transfer.</w:t>
+      </w:r>
+    </w:p>
+    <w:p>
+      <w:pPr>
+        <w:pStyle w:val="ListParagraph"/>
+        <w:numPr>
+          <w:ilvl w:val="3"/>
+          <w:numId w:val="3"/>
+        </w:numPr>
+        <w:tabs>
+          <w:tab w:val="left" w:pos="1418"/>
+        </w:tabs>
+        <w:spacing w:after="0" w:line="240" w:lineRule="auto"/>
+        <w:rPr>
+          <w:rFonts w:ascii="Consolas" w:hAnsi="Consolas"/>
+          <w:sz w:val="24"/>
+          <w:szCs w:val="24"/>
+        </w:rPr>
+      </w:pPr>
+      <w:r>
+        <w:rPr>
+          <w:rFonts w:ascii="Consolas" w:hAnsi="Consolas"/>
+          <w:sz w:val="24"/>
+          <w:szCs w:val="24"/>
+        </w:rPr>
+        <w:t>Error Events</w:t>
+      </w:r>
+      <w:r>
+        <w:rPr>
+          <w:rFonts w:ascii="Consolas" w:hAnsi="Consolas"/>
+          <w:sz w:val="24"/>
+          <w:szCs w:val="24"/>
+        </w:rPr>
+        <w:t xml:space="preserve"> without Termination</w:t>
+      </w:r>
+      <w:r>
+        <w:rPr>
+          <w:rFonts w:ascii="Consolas" w:hAnsi="Consolas"/>
+          <w:sz w:val="24"/>
+          <w:szCs w:val="24"/>
+        </w:rPr>
+        <w:t xml:space="preserve">: </w:t>
+      </w:r>
+    </w:p>
+    <w:p>
+      <w:pPr>
+        <w:pStyle w:val="ListParagraph"/>
+        <w:numPr>
+          <w:ilvl w:val="4"/>
+          <w:numId w:val="3"/>
+        </w:numPr>
+        <w:tabs>
+          <w:tab w:val="left" w:pos="1418"/>
+        </w:tabs>
+        <w:spacing w:after="0" w:line="240" w:lineRule="auto"/>
+        <w:rPr>
+          <w:rFonts w:ascii="Consolas" w:hAnsi="Consolas"/>
+          <w:sz w:val="24"/>
+          <w:szCs w:val="24"/>
+        </w:rPr>
+      </w:pPr>
+      <w:r>
+        <w:rPr>
+          <w:rFonts w:ascii="Consolas" w:hAnsi="Consolas"/>
+          <w:sz w:val="24"/>
+          <w:szCs w:val="24"/>
+        </w:rPr>
+        <w:t>The source port of a received packet is incorrect.</w:t>
+      </w:r>
+    </w:p>
+    <w:p>
+      <w:pPr>
+        <w:pStyle w:val="ListParagraph"/>
+        <w:numPr>
+          <w:ilvl w:val="4"/>
+          <w:numId w:val="3"/>
+        </w:numPr>
+        <w:tabs>
+          <w:tab w:val="left" w:pos="1418"/>
+        </w:tabs>
+        <w:spacing w:after="0" w:line="240" w:lineRule="auto"/>
+        <w:rPr>
+          <w:rFonts w:ascii="Consolas" w:hAnsi="Consolas"/>
+          <w:sz w:val="24"/>
+          <w:szCs w:val="24"/>
+        </w:rPr>
+      </w:pPr>
+      <w:r>
+        <w:rPr>
+          <w:rFonts w:ascii="Consolas" w:hAnsi="Consolas"/>
+          <w:sz w:val="24"/>
+          <w:szCs w:val="24"/>
+        </w:rPr>
+        <w:t>An error packet will be sent back to the originating host if it does occur.</w:t>
+      </w:r>
+    </w:p>
+    <w:p>
+      <w:pPr>
+        <w:pStyle w:val="ListParagraph"/>
+        <w:numPr>
+          <w:ilvl w:val="1"/>
+          <w:numId w:val="3"/>
+        </w:numPr>
+        <w:tabs>
+          <w:tab w:val="left" w:pos="1418"/>
+        </w:tabs>
+        <w:spacing w:after="0" w:line="240" w:lineRule="auto"/>
+        <w:rPr>
+          <w:rFonts w:ascii="Consolas" w:hAnsi="Consolas"/>
+          <w:sz w:val="24"/>
+          <w:szCs w:val="24"/>
+        </w:rPr>
+      </w:pPr>
+      <w:r>
+        <w:rPr>
+          <w:rFonts w:ascii="Consolas" w:hAnsi="Consolas"/>
+          <w:sz w:val="24"/>
+          <w:szCs w:val="24"/>
+        </w:rPr>
+        <w:t>Connection Protocol</w:t>
       </w:r>
     </w:p>
     <w:p>
@@ -202,13 +852,82 @@
         <w:pStyle w:val="ListParagraph"/>
         <w:numPr>
           <w:ilvl w:val="2"/>
-          <w:numId w:val="1"/>
-        </w:numPr>
-      </w:pPr>
-      <w:r>
-        <w:t>Any data packet sent with less than 512 bytes signals the termination of a transfer</w:t>
-      </w:r>
-      <w:r>
+          <w:numId w:val="3"/>
+        </w:numPr>
+        <w:tabs>
+          <w:tab w:val="left" w:pos="1418"/>
+        </w:tabs>
+        <w:spacing w:after="0" w:line="240" w:lineRule="auto"/>
+        <w:rPr>
+          <w:rFonts w:ascii="Consolas" w:hAnsi="Consolas"/>
+          <w:sz w:val="24"/>
+          <w:szCs w:val="24"/>
+        </w:rPr>
+      </w:pPr>
+      <w:r>
+        <w:rPr>
+          <w:rFonts w:ascii="Consolas" w:hAnsi="Consolas"/>
+          <w:sz w:val="24"/>
+          <w:szCs w:val="24"/>
+        </w:rPr>
+        <w:t xml:space="preserve">A transfer is </w:t>
+      </w:r>
+      <w:r>
+        <w:rPr>
+          <w:rFonts w:ascii="Consolas" w:hAnsi="Consolas"/>
+          <w:sz w:val="24"/>
+          <w:szCs w:val="24"/>
+        </w:rPr>
+        <w:t>established</w:t>
+      </w:r>
+      <w:r>
+        <w:rPr>
+          <w:rFonts w:ascii="Consolas" w:hAnsi="Consolas"/>
+          <w:sz w:val="24"/>
+          <w:szCs w:val="24"/>
+        </w:rPr>
+        <w:t xml:space="preserve"> through </w:t>
+      </w:r>
+    </w:p>
+    <w:p>
+      <w:pPr>
+        <w:pStyle w:val="ListParagraph"/>
+        <w:numPr>
+          <w:ilvl w:val="3"/>
+          <w:numId w:val="3"/>
+        </w:numPr>
+        <w:tabs>
+          <w:tab w:val="left" w:pos="1418"/>
+        </w:tabs>
+        <w:spacing w:after="0" w:line="240" w:lineRule="auto"/>
+        <w:rPr>
+          <w:rFonts w:ascii="Consolas" w:hAnsi="Consolas"/>
+          <w:sz w:val="24"/>
+          <w:szCs w:val="24"/>
+        </w:rPr>
+      </w:pPr>
+      <w:r>
+        <w:rPr>
+          <w:rFonts w:ascii="Consolas" w:hAnsi="Consolas"/>
+          <w:sz w:val="24"/>
+          <w:szCs w:val="24"/>
+        </w:rPr>
+        <w:t>A</w:t>
+      </w:r>
+      <w:r>
+        <w:rPr>
+          <w:rFonts w:ascii="Consolas" w:hAnsi="Consolas"/>
+          <w:sz w:val="24"/>
+          <w:szCs w:val="24"/>
+        </w:rPr>
+        <w:t xml:space="preserve"> request to the target host. WRQ for writing (sending) or RRQ for reading (receiving)</w:t>
+      </w:r>
+      <w:r>
+        <w:rPr>
+          <w:rFonts w:ascii="Consolas" w:hAnsi="Consolas"/>
+          <w:sz w:val="24"/>
+          <w:szCs w:val="24"/>
+        </w:rPr>
         <w:t>.</w:t>
       </w:r>
     </w:p>
@@ -216,12 +935,324 @@
       <w:pPr>
         <w:pStyle w:val="ListParagraph"/>
         <w:numPr>
+          <w:ilvl w:val="3"/>
+          <w:numId w:val="3"/>
+        </w:numPr>
+        <w:tabs>
+          <w:tab w:val="left" w:pos="1418"/>
+        </w:tabs>
+        <w:spacing w:after="0" w:line="240" w:lineRule="auto"/>
+        <w:rPr>
+          <w:rFonts w:ascii="Consolas" w:hAnsi="Consolas"/>
+          <w:sz w:val="24"/>
+          <w:szCs w:val="24"/>
+        </w:rPr>
+      </w:pPr>
+      <w:r>
+        <w:rPr>
+          <w:rFonts w:ascii="Consolas" w:hAnsi="Consolas"/>
+          <w:sz w:val="24"/>
+          <w:szCs w:val="24"/>
+        </w:rPr>
+        <w:t>A</w:t>
+      </w:r>
+      <w:r>
+        <w:rPr>
+          <w:rFonts w:ascii="Consolas" w:hAnsi="Consolas"/>
+          <w:sz w:val="24"/>
+          <w:szCs w:val="24"/>
+        </w:rPr>
+        <w:t xml:space="preserve"> positive reply.</w:t>
+      </w:r>
+    </w:p>
+    <w:p>
+      <w:pPr>
+        <w:pStyle w:val="ListParagraph"/>
+        <w:numPr>
+          <w:ilvl w:val="3"/>
+          <w:numId w:val="3"/>
+        </w:numPr>
+        <w:tabs>
+          <w:tab w:val="left" w:pos="1418"/>
+        </w:tabs>
+        <w:spacing w:after="0" w:line="240" w:lineRule="auto"/>
+        <w:rPr>
+          <w:rFonts w:ascii="Consolas" w:hAnsi="Consolas"/>
+          <w:sz w:val="24"/>
+          <w:szCs w:val="24"/>
+        </w:rPr>
+      </w:pPr>
+      <w:r>
+        <w:rPr>
+          <w:rFonts w:ascii="Consolas" w:hAnsi="Consolas"/>
+          <w:sz w:val="24"/>
+          <w:szCs w:val="24"/>
+        </w:rPr>
+        <w:t>An acknowledgement packet for write or the first data packet for read.</w:t>
+      </w:r>
+    </w:p>
+    <w:p>
+      <w:pPr>
+        <w:pStyle w:val="ListParagraph"/>
+        <w:numPr>
+          <w:ilvl w:val="3"/>
+          <w:numId w:val="3"/>
+        </w:numPr>
+        <w:tabs>
+          <w:tab w:val="left" w:pos="1418"/>
+        </w:tabs>
+        <w:spacing w:after="0" w:line="240" w:lineRule="auto"/>
+        <w:rPr>
+          <w:rFonts w:ascii="Consolas" w:hAnsi="Consolas"/>
+          <w:sz w:val="24"/>
+          <w:szCs w:val="24"/>
+        </w:rPr>
+      </w:pPr>
+      <w:r>
+        <w:rPr>
+          <w:rFonts w:ascii="Consolas" w:hAnsi="Consolas"/>
+          <w:sz w:val="24"/>
+          <w:szCs w:val="24"/>
+        </w:rPr>
+        <w:t>Each end of the communication should choose a port identifier for itself throughout the duration of that connection</w:t>
+      </w:r>
+      <w:r>
+        <w:rPr>
+          <w:rFonts w:ascii="Consolas" w:hAnsi="Consolas"/>
+          <w:sz w:val="24"/>
+          <w:szCs w:val="24"/>
+        </w:rPr>
+        <w:t xml:space="preserve"> (i.e., normal UDP pre-operations from Lab4).</w:t>
+      </w:r>
+    </w:p>
+    <w:p>
+      <w:pPr>
+        <w:pStyle w:val="ListParagraph"/>
+        <w:numPr>
           <w:ilvl w:val="2"/>
-          <w:numId w:val="1"/>
-        </w:numPr>
-      </w:pPr>
-      <w:r>
-        <w:t xml:space="preserve">While there are different causes of a transmission having errors, there is only one error condition that does not cause termination of the program which is the source port of a received packet being incorrect. If incase this occurs, an error packet is sent back to the originating host. </w:t>
+          <w:numId w:val="3"/>
+        </w:numPr>
+        <w:tabs>
+          <w:tab w:val="left" w:pos="1418"/>
+        </w:tabs>
+        <w:spacing w:after="0" w:line="240" w:lineRule="auto"/>
+        <w:rPr>
+          <w:rFonts w:ascii="Consolas" w:hAnsi="Consolas"/>
+          <w:sz w:val="24"/>
+          <w:szCs w:val="24"/>
+        </w:rPr>
+      </w:pPr>
+      <w:r>
+        <w:rPr>
+          <w:rFonts w:ascii="Consolas" w:hAnsi="Consolas"/>
+          <w:sz w:val="24"/>
+          <w:szCs w:val="24"/>
+        </w:rPr>
+        <w:t>Overview of ACK packet</w:t>
+      </w:r>
+      <w:r>
+        <w:rPr>
+          <w:rFonts w:ascii="Consolas" w:hAnsi="Consolas"/>
+          <w:sz w:val="24"/>
+          <w:szCs w:val="24"/>
+        </w:rPr>
+        <w:t>: It will contai</w:t>
+      </w:r>
+      <w:r>
+        <w:rPr>
+          <w:rFonts w:ascii="Consolas" w:hAnsi="Consolas"/>
+          <w:sz w:val="24"/>
+          <w:szCs w:val="24"/>
+        </w:rPr>
+        <w:t>n the block# of the data packet being acknowledge</w:t>
+      </w:r>
+      <w:r>
+        <w:rPr>
+          <w:rFonts w:ascii="Consolas" w:hAnsi="Consolas"/>
+          <w:sz w:val="24"/>
+          <w:szCs w:val="24"/>
+        </w:rPr>
+        <w:t>d</w:t>
+      </w:r>
+      <w:r>
+        <w:rPr>
+          <w:rFonts w:ascii="Consolas" w:hAnsi="Consolas"/>
+          <w:sz w:val="24"/>
+          <w:szCs w:val="24"/>
+        </w:rPr>
+        <w:t>.</w:t>
+      </w:r>
+    </w:p>
+    <w:p>
+      <w:pPr>
+        <w:pStyle w:val="ListParagraph"/>
+        <w:numPr>
+          <w:ilvl w:val="2"/>
+          <w:numId w:val="3"/>
+        </w:numPr>
+        <w:tabs>
+          <w:tab w:val="left" w:pos="1418"/>
+        </w:tabs>
+        <w:spacing w:after="0" w:line="240" w:lineRule="auto"/>
+        <w:rPr>
+          <w:rFonts w:ascii="Consolas" w:hAnsi="Consolas"/>
+          <w:sz w:val="24"/>
+          <w:szCs w:val="24"/>
+        </w:rPr>
+      </w:pPr>
+      <w:r>
+        <w:rPr>
+          <w:rFonts w:ascii="Consolas" w:hAnsi="Consolas"/>
+          <w:sz w:val="24"/>
+          <w:szCs w:val="24"/>
+        </w:rPr>
+        <w:t>Transfer</w:t>
+      </w:r>
+      <w:r>
+        <w:rPr>
+          <w:rFonts w:ascii="Consolas" w:hAnsi="Consolas"/>
+          <w:sz w:val="24"/>
+          <w:szCs w:val="24"/>
+        </w:rPr>
+        <w:t xml:space="preserve"> </w:t>
+      </w:r>
+    </w:p>
+    <w:p>
+      <w:pPr>
+        <w:pStyle w:val="ListParagraph"/>
+        <w:numPr>
+          <w:ilvl w:val="3"/>
+          <w:numId w:val="3"/>
+        </w:numPr>
+        <w:tabs>
+          <w:tab w:val="left" w:pos="1418"/>
+        </w:tabs>
+        <w:spacing w:after="0" w:line="240" w:lineRule="auto"/>
+        <w:rPr>
+          <w:rFonts w:ascii="Consolas" w:hAnsi="Consolas"/>
+          <w:sz w:val="24"/>
+          <w:szCs w:val="24"/>
+        </w:rPr>
+      </w:pPr>
+      <w:r>
+        <w:rPr>
+          <w:rFonts w:ascii="Consolas" w:hAnsi="Consolas"/>
+          <w:sz w:val="24"/>
+          <w:szCs w:val="24"/>
+        </w:rPr>
+        <w:t>Read &amp; Write</w:t>
+      </w:r>
+    </w:p>
+    <w:p>
+      <w:pPr>
+        <w:pStyle w:val="ListParagraph"/>
+        <w:numPr>
+          <w:ilvl w:val="4"/>
+          <w:numId w:val="3"/>
+        </w:numPr>
+        <w:tabs>
+          <w:tab w:val="left" w:pos="1418"/>
+        </w:tabs>
+        <w:spacing w:after="0" w:line="240" w:lineRule="auto"/>
+        <w:rPr>
+          <w:rFonts w:ascii="Consolas" w:hAnsi="Consolas"/>
+          <w:sz w:val="24"/>
+          <w:szCs w:val="24"/>
+        </w:rPr>
+      </w:pPr>
+      <w:r>
+        <w:rPr>
+          <w:rFonts w:ascii="Consolas" w:hAnsi="Consolas"/>
+          <w:sz w:val="24"/>
+          <w:szCs w:val="24"/>
+        </w:rPr>
+        <w:t>Each data packet is associated with a block number.</w:t>
+      </w:r>
+    </w:p>
+    <w:p>
+      <w:pPr>
+        <w:pStyle w:val="ListParagraph"/>
+        <w:numPr>
+          <w:ilvl w:val="4"/>
+          <w:numId w:val="3"/>
+        </w:numPr>
+        <w:tabs>
+          <w:tab w:val="left" w:pos="1418"/>
+        </w:tabs>
+        <w:spacing w:after="0" w:line="240" w:lineRule="auto"/>
+        <w:rPr>
+          <w:rFonts w:ascii="Consolas" w:hAnsi="Consolas"/>
+          <w:sz w:val="24"/>
+          <w:szCs w:val="24"/>
+        </w:rPr>
+      </w:pPr>
+      <w:r>
+        <w:rPr>
+          <w:rFonts w:ascii="Consolas" w:hAnsi="Consolas"/>
+          <w:sz w:val="24"/>
+          <w:szCs w:val="24"/>
+        </w:rPr>
+        <w:t>Block numbers are in consecutive order.</w:t>
+      </w:r>
+    </w:p>
+    <w:p>
+      <w:pPr>
+        <w:pStyle w:val="ListParagraph"/>
+        <w:numPr>
+          <w:ilvl w:val="3"/>
+          <w:numId w:val="3"/>
+        </w:numPr>
+        <w:tabs>
+          <w:tab w:val="left" w:pos="1418"/>
+        </w:tabs>
+        <w:spacing w:after="0" w:line="240" w:lineRule="auto"/>
+        <w:rPr>
+          <w:rFonts w:ascii="Consolas" w:hAnsi="Consolas"/>
+          <w:sz w:val="24"/>
+          <w:szCs w:val="24"/>
+        </w:rPr>
+      </w:pPr>
+      <w:r>
+        <w:rPr>
+          <w:rFonts w:ascii="Consolas" w:hAnsi="Consolas"/>
+          <w:sz w:val="24"/>
+          <w:szCs w:val="24"/>
+        </w:rPr>
+        <w:t>Write: The initial block# wil</w:t>
+      </w:r>
+      <w:r>
+        <w:rPr>
+          <w:rFonts w:ascii="Consolas" w:hAnsi="Consolas"/>
+          <w:sz w:val="24"/>
+          <w:szCs w:val="24"/>
+        </w:rPr>
+        <w:t>l be 0 since it begins as an ACK packet rather than a data block.</w:t>
+      </w:r>
+    </w:p>
+    <w:p>
+      <w:pPr>
+        <w:pStyle w:val="ListParagraph"/>
+        <w:numPr>
+          <w:ilvl w:val="2"/>
+          <w:numId w:val="3"/>
+        </w:numPr>
+        <w:tabs>
+          <w:tab w:val="left" w:pos="1418"/>
+        </w:tabs>
+        <w:spacing w:after="0" w:line="240" w:lineRule="auto"/>
+        <w:rPr>
+          <w:rFonts w:ascii="Consolas" w:hAnsi="Consolas"/>
+          <w:sz w:val="24"/>
+          <w:szCs w:val="24"/>
+        </w:rPr>
+      </w:pPr>
+      <w:r>
+        <w:rPr>
+          <w:rFonts w:ascii="Consolas" w:hAnsi="Consolas"/>
+          <w:sz w:val="24"/>
+          <w:szCs w:val="24"/>
+        </w:rPr>
+        <w:t>Error ACK: If the reply is an error packet, the request will then be denied.</w:t>
       </w:r>
     </w:p>
     <w:p>
@@ -229,10 +1260,24 @@
         <w:pStyle w:val="ListParagraph"/>
         <w:numPr>
           <w:ilvl w:val="0"/>
-          <w:numId w:val="1"/>
-        </w:numPr>
-      </w:pPr>
-      <w:r>
+          <w:numId w:val="3"/>
+        </w:numPr>
+        <w:tabs>
+          <w:tab w:val="left" w:pos="1418"/>
+        </w:tabs>
+        <w:spacing w:after="0" w:line="240" w:lineRule="auto"/>
+        <w:rPr>
+          <w:rFonts w:ascii="Consolas" w:hAnsi="Consolas"/>
+          <w:sz w:val="24"/>
+          <w:szCs w:val="24"/>
+        </w:rPr>
+      </w:pPr>
+      <w:r>
+        <w:rPr>
+          <w:rFonts w:ascii="Consolas" w:hAnsi="Consolas"/>
+          <w:sz w:val="24"/>
+          <w:szCs w:val="24"/>
+        </w:rPr>
         <w:t>RFC 2347</w:t>
       </w:r>
     </w:p>
@@ -241,10 +1286,24 @@
         <w:pStyle w:val="ListParagraph"/>
         <w:numPr>
           <w:ilvl w:val="0"/>
-          <w:numId w:val="1"/>
-        </w:numPr>
-      </w:pPr>
-      <w:r>
+          <w:numId w:val="3"/>
+        </w:numPr>
+        <w:tabs>
+          <w:tab w:val="left" w:pos="1418"/>
+        </w:tabs>
+        <w:spacing w:after="0" w:line="240" w:lineRule="auto"/>
+        <w:rPr>
+          <w:rFonts w:ascii="Consolas" w:hAnsi="Consolas"/>
+          <w:sz w:val="24"/>
+          <w:szCs w:val="24"/>
+        </w:rPr>
+      </w:pPr>
+      <w:r>
+        <w:rPr>
+          <w:rFonts w:ascii="Consolas" w:hAnsi="Consolas"/>
+          <w:sz w:val="24"/>
+          <w:szCs w:val="24"/>
+        </w:rPr>
         <w:t>RFC 2348</w:t>
       </w:r>
     </w:p>
@@ -253,16 +1312,30 @@
         <w:pStyle w:val="ListParagraph"/>
         <w:numPr>
           <w:ilvl w:val="0"/>
-          <w:numId w:val="1"/>
-        </w:numPr>
-      </w:pPr>
-      <w:r>
+          <w:numId w:val="3"/>
+        </w:numPr>
+        <w:tabs>
+          <w:tab w:val="left" w:pos="1418"/>
+        </w:tabs>
+        <w:spacing w:after="0" w:line="240" w:lineRule="auto"/>
+        <w:rPr>
+          <w:rFonts w:ascii="Consolas" w:hAnsi="Consolas"/>
+          <w:sz w:val="24"/>
+          <w:szCs w:val="24"/>
+        </w:rPr>
+      </w:pPr>
+      <w:r>
+        <w:rPr>
+          <w:rFonts w:ascii="Consolas" w:hAnsi="Consolas"/>
+          <w:sz w:val="24"/>
+          <w:szCs w:val="24"/>
+        </w:rPr>
         <w:t>RFC 2349</w:t>
       </w:r>
     </w:p>
     <w:sectPr>
       <w:pgSz w:w="12240" w:h="15840"/>
-      <w:pgMar w:top="1440" w:right="1440" w:bottom="1440" w:left="1440" w:header="708" w:footer="708" w:gutter="0"/>
+      <w:pgMar w:top="720" w:right="720" w:bottom="720" w:left="720" w:header="708" w:footer="708" w:gutter="0"/>
       <w:cols w:space="708"/>
       <w:docGrid w:linePitch="360"/>
     </w:sectPr>
@@ -377,7 +1450,7 @@
         <w:rFonts w:hint="default"/>
       </w:rPr>
     </w:lvl>
-    <w:lvl w:ilvl="1" w:tplc="34090019" w:tentative="1">
+    <w:lvl w:ilvl="1" w:tplc="34090019">
       <w:start w:val="1"/>
       <w:numFmt w:val="lowerLetter"/>
       <w:lvlText w:val="%2."/>
@@ -386,7 +1459,7 @@
         <w:ind w:left="1440" w:hanging="360"/>
       </w:pPr>
     </w:lvl>
-    <w:lvl w:ilvl="2" w:tplc="3409001B" w:tentative="1">
+    <w:lvl w:ilvl="2" w:tplc="3409001B">
       <w:start w:val="1"/>
       <w:numFmt w:val="lowerRoman"/>
       <w:lvlText w:val="%3."/>
@@ -395,7 +1468,7 @@
         <w:ind w:left="2160" w:hanging="180"/>
       </w:pPr>
     </w:lvl>
-    <w:lvl w:ilvl="3" w:tplc="3409000F" w:tentative="1">
+    <w:lvl w:ilvl="3" w:tplc="3409000F">
       <w:start w:val="1"/>
       <w:numFmt w:val="decimal"/>
       <w:lvlText w:val="%4."/>
@@ -404,7 +1477,7 @@
         <w:ind w:left="2880" w:hanging="360"/>
       </w:pPr>
     </w:lvl>
-    <w:lvl w:ilvl="4" w:tplc="34090019" w:tentative="1">
+    <w:lvl w:ilvl="4" w:tplc="34090019">
       <w:start w:val="1"/>
       <w:numFmt w:val="lowerLetter"/>
       <w:lvlText w:val="%5."/>

</xml_diff>